<commit_message>
fixed bug with descriptions of messages
</commit_message>
<xml_diff>
--- a/Report.docx
+++ b/Report.docx
@@ -214,10 +214,9 @@
           <w:b w:val="0"/>
           <w:sz w:val="20"/>
           <w:szCs w:val="20"/>
-        </w:rPr>
-      </w:pPr>
-      <w:bookmarkStart w:id="0" w:name="_GoBack"/>
-      <w:bookmarkEnd w:id="0"/>
+          <w:lang w:val="en-US"/>
+        </w:rPr>
+      </w:pPr>
     </w:p>
     <w:p>
       <w:pPr>
@@ -356,33 +355,6 @@
     </w:p>
     <w:p>
       <w:pPr>
-        <w:jc w:val="center"/>
-        <w:rPr>
-          <w:sz w:val="28"/>
-          <w:szCs w:val="28"/>
-        </w:rPr>
-      </w:pPr>
-    </w:p>
-    <w:p>
-      <w:pPr>
-        <w:jc w:val="center"/>
-        <w:rPr>
-          <w:sz w:val="28"/>
-          <w:szCs w:val="28"/>
-        </w:rPr>
-      </w:pPr>
-    </w:p>
-    <w:p>
-      <w:pPr>
-        <w:jc w:val="center"/>
-        <w:rPr>
-          <w:sz w:val="28"/>
-          <w:szCs w:val="28"/>
-        </w:rPr>
-      </w:pPr>
-    </w:p>
-    <w:p>
-      <w:pPr>
         <w:pStyle w:val="Standard"/>
         <w:jc w:val="center"/>
         <w:rPr>
@@ -439,7 +411,6 @@
     </w:p>
     <w:p>
       <w:pPr>
-        <w:spacing w:line="360" w:lineRule="auto"/>
         <w:ind w:left="142"/>
         <w:jc w:val="center"/>
       </w:pPr>
@@ -482,51 +453,27 @@
     </w:p>
     <w:p>
       <w:pPr>
-        <w:spacing w:line="360" w:lineRule="auto"/>
         <w:ind w:left="142"/>
-        <w:jc w:val="both"/>
-      </w:pPr>
-    </w:p>
-    <w:p>
-      <w:pPr>
-        <w:spacing w:line="360" w:lineRule="auto"/>
+      </w:pPr>
+    </w:p>
+    <w:p>
+      <w:pPr>
         <w:ind w:left="142"/>
-        <w:jc w:val="both"/>
-      </w:pPr>
-    </w:p>
-    <w:p>
-      <w:pPr>
-        <w:spacing w:line="360" w:lineRule="auto"/>
+      </w:pPr>
+    </w:p>
+    <w:p>
+      <w:pPr>
         <w:ind w:left="142"/>
-        <w:jc w:val="both"/>
-      </w:pPr>
-    </w:p>
-    <w:p>
-      <w:pPr>
-        <w:spacing w:line="360" w:lineRule="auto"/>
+      </w:pPr>
+    </w:p>
+    <w:p>
+      <w:pPr>
         <w:ind w:left="142"/>
-        <w:jc w:val="both"/>
-      </w:pPr>
-    </w:p>
-    <w:p>
-      <w:pPr>
-        <w:spacing w:line="360" w:lineRule="auto"/>
+      </w:pPr>
+    </w:p>
+    <w:p>
+      <w:pPr>
         <w:ind w:left="142"/>
-        <w:jc w:val="both"/>
-      </w:pPr>
-    </w:p>
-    <w:p>
-      <w:pPr>
-        <w:spacing w:line="360" w:lineRule="auto"/>
-        <w:ind w:left="142"/>
-        <w:jc w:val="both"/>
-      </w:pPr>
-    </w:p>
-    <w:p>
-      <w:pPr>
-        <w:spacing w:line="360" w:lineRule="auto"/>
-        <w:ind w:left="142"/>
-        <w:jc w:val="both"/>
       </w:pPr>
     </w:p>
     <w:p>
@@ -662,35 +609,26 @@
     </w:p>
     <w:p>
       <w:pPr>
-        <w:spacing w:line="360" w:lineRule="auto"/>
         <w:ind w:left="142"/>
-        <w:jc w:val="both"/>
-      </w:pPr>
-    </w:p>
-    <w:p>
-      <w:pPr>
-        <w:spacing w:line="360" w:lineRule="auto"/>
+      </w:pPr>
+    </w:p>
+    <w:p>
+      <w:pPr>
         <w:ind w:left="142"/>
-        <w:jc w:val="both"/>
-      </w:pPr>
-    </w:p>
-    <w:p>
-      <w:pPr>
-        <w:spacing w:line="360" w:lineRule="auto"/>
+      </w:pPr>
+    </w:p>
+    <w:p>
+      <w:pPr>
         <w:ind w:left="142"/>
-        <w:jc w:val="both"/>
-      </w:pPr>
-    </w:p>
-    <w:p>
-      <w:pPr>
-        <w:spacing w:line="360" w:lineRule="auto"/>
+      </w:pPr>
+    </w:p>
+    <w:p>
+      <w:pPr>
         <w:ind w:left="142"/>
-        <w:jc w:val="both"/>
-      </w:pPr>
-    </w:p>
-    <w:p>
-      <w:pPr>
-        <w:spacing w:line="360" w:lineRule="auto"/>
+      </w:pPr>
+    </w:p>
+    <w:p>
+      <w:pPr>
         <w:ind w:left="142"/>
         <w:jc w:val="center"/>
         <w:rPr>
@@ -716,26 +654,330 @@
         <w:t xml:space="preserve"> г.</w:t>
       </w:r>
     </w:p>
+    <w:sdt>
+      <w:sdtPr>
+        <w:id w:val="794723111"/>
+        <w:docPartObj>
+          <w:docPartGallery w:val="Table of Contents"/>
+          <w:docPartUnique/>
+        </w:docPartObj>
+      </w:sdtPr>
+      <w:sdtEndPr>
+        <w:rPr>
+          <w:rFonts w:ascii="Times New Roman" w:eastAsiaTheme="minorHAnsi" w:hAnsi="Times New Roman" w:cstheme="minorBidi"/>
+          <w:color w:val="auto"/>
+          <w:sz w:val="24"/>
+          <w:szCs w:val="24"/>
+        </w:rPr>
+      </w:sdtEndPr>
+      <w:sdtContent>
+        <w:p>
+          <w:pPr>
+            <w:pStyle w:val="ab"/>
+            <w:rPr>
+              <w:color w:val="000000" w:themeColor="text1"/>
+            </w:rPr>
+          </w:pPr>
+          <w:r>
+            <w:rPr>
+              <w:color w:val="000000" w:themeColor="text1"/>
+            </w:rPr>
+            <w:t>Содержание</w:t>
+          </w:r>
+        </w:p>
+        <w:p>
+          <w:pPr>
+            <w:pStyle w:val="11"/>
+            <w:tabs>
+              <w:tab w:val="right" w:leader="dot" w:pos="10196"/>
+            </w:tabs>
+            <w:rPr>
+              <w:noProof/>
+            </w:rPr>
+          </w:pPr>
+          <w:r>
+            <w:fldChar w:fldCharType="begin"/>
+          </w:r>
+          <w:r>
+            <w:instrText xml:space="preserve"> TOC \o "1-3" \h \z \u </w:instrText>
+          </w:r>
+          <w:r>
+            <w:fldChar w:fldCharType="separate"/>
+          </w:r>
+          <w:hyperlink w:anchor="_Toc122315518" w:history="1">
+            <w:r>
+              <w:rPr>
+                <w:rStyle w:val="ae"/>
+                <w:noProof/>
+              </w:rPr>
+              <w:t>Задание</w:t>
+            </w:r>
+            <w:r>
+              <w:rPr>
+                <w:noProof/>
+                <w:webHidden/>
+              </w:rPr>
+              <w:tab/>
+            </w:r>
+            <w:r>
+              <w:rPr>
+                <w:noProof/>
+                <w:webHidden/>
+              </w:rPr>
+              <w:fldChar w:fldCharType="begin"/>
+            </w:r>
+            <w:r>
+              <w:rPr>
+                <w:noProof/>
+                <w:webHidden/>
+              </w:rPr>
+              <w:instrText xml:space="preserve"> PAGEREF _Toc122315518 \h </w:instrText>
+            </w:r>
+            <w:r>
+              <w:rPr>
+                <w:noProof/>
+                <w:webHidden/>
+              </w:rPr>
+            </w:r>
+            <w:r>
+              <w:rPr>
+                <w:noProof/>
+                <w:webHidden/>
+              </w:rPr>
+              <w:fldChar w:fldCharType="separate"/>
+            </w:r>
+            <w:r>
+              <w:rPr>
+                <w:noProof/>
+                <w:webHidden/>
+              </w:rPr>
+              <w:t>3</w:t>
+            </w:r>
+            <w:r>
+              <w:rPr>
+                <w:noProof/>
+                <w:webHidden/>
+              </w:rPr>
+              <w:fldChar w:fldCharType="end"/>
+            </w:r>
+          </w:hyperlink>
+        </w:p>
+        <w:p>
+          <w:r>
+            <w:rPr>
+              <w:b/>
+              <w:bCs/>
+            </w:rPr>
+            <w:fldChar w:fldCharType="end"/>
+          </w:r>
+        </w:p>
+      </w:sdtContent>
+    </w:sdt>
     <w:p>
       <w:pPr>
         <w:spacing w:line="312" w:lineRule="auto"/>
         <w:ind w:firstLine="720"/>
-        <w:jc w:val="both"/>
-        <w:rPr>
-          <w:sz w:val="28"/>
-        </w:rPr>
-      </w:pPr>
-      <w:r>
-        <w:rPr>
-          <w:sz w:val="28"/>
-        </w:rPr>
+        <w:rPr>
+          <w:sz w:val="28"/>
+        </w:rPr>
+      </w:pPr>
+    </w:p>
+    <w:p>
+      <w:pPr>
+        <w:spacing w:line="312" w:lineRule="auto"/>
+        <w:rPr>
+          <w:sz w:val="28"/>
+        </w:rPr>
+      </w:pPr>
+      <w:r>
+        <w:rPr>
+          <w:sz w:val="28"/>
+        </w:rPr>
+        <w:br w:type="page"/>
+      </w:r>
+    </w:p>
+    <w:p>
+      <w:pPr>
+        <w:pStyle w:val="1"/>
+      </w:pPr>
+      <w:bookmarkStart w:id="0" w:name="_Toc122315518"/>
+      <w:r>
         <w:lastRenderedPageBreak/>
-        <w:br w:type="page"/>
-      </w:r>
-    </w:p>
-    <w:p>
-      <w:pPr>
-        <w:spacing w:line="360" w:lineRule="auto"/>
+        <w:t>Задание</w:t>
+      </w:r>
+      <w:bookmarkEnd w:id="0"/>
+    </w:p>
+    <w:p>
+      <w:r>
+        <w:t>Разработать систему управления базой данных на языке</w:t>
+      </w:r>
+      <w:proofErr w:type="gramStart"/>
+      <w:r>
+        <w:t xml:space="preserve"> С</w:t>
+      </w:r>
+      <w:proofErr w:type="gramEnd"/>
+      <w:r>
+        <w:t>++.</w:t>
+      </w:r>
+    </w:p>
+    <w:p>
+      <w:r>
+        <w:t>Тематики базы данных выбираются согласно варианту.</w:t>
+      </w:r>
+    </w:p>
+    <w:p>
+      <w:r>
+        <w:t>Для хранения данных использовать текстовый файл.</w:t>
+      </w:r>
+    </w:p>
+    <w:p>
+      <w:r>
+        <w:t xml:space="preserve">Разработать структуры данных для хранения данных и функции для их обработки. </w:t>
+      </w:r>
+    </w:p>
+    <w:p>
+      <w:r>
+        <w:t>Разработать функции</w:t>
+      </w:r>
+      <w:r>
+        <w:t>:</w:t>
+      </w:r>
+    </w:p>
+    <w:p>
+      <w:pPr>
+        <w:pStyle w:val="a3"/>
+        <w:numPr>
+          <w:ilvl w:val="0"/>
+          <w:numId w:val="7"/>
+        </w:numPr>
+        <w:spacing w:line="240" w:lineRule="auto"/>
+      </w:pPr>
+      <w:r>
+        <w:t xml:space="preserve">для ввода данных, </w:t>
+      </w:r>
+    </w:p>
+    <w:p>
+      <w:pPr>
+        <w:pStyle w:val="a3"/>
+        <w:numPr>
+          <w:ilvl w:val="0"/>
+          <w:numId w:val="7"/>
+        </w:numPr>
+        <w:spacing w:line="240" w:lineRule="auto"/>
+      </w:pPr>
+      <w:r>
+        <w:t xml:space="preserve">выборки значения по заданному условию, </w:t>
+      </w:r>
+    </w:p>
+    <w:p>
+      <w:pPr>
+        <w:pStyle w:val="a3"/>
+        <w:numPr>
+          <w:ilvl w:val="0"/>
+          <w:numId w:val="7"/>
+        </w:numPr>
+        <w:spacing w:line="240" w:lineRule="auto"/>
+      </w:pPr>
+      <w:r>
+        <w:t xml:space="preserve">вывода данных на экран, </w:t>
+      </w:r>
+    </w:p>
+    <w:p>
+      <w:pPr>
+        <w:pStyle w:val="a3"/>
+        <w:numPr>
+          <w:ilvl w:val="0"/>
+          <w:numId w:val="7"/>
+        </w:numPr>
+        <w:spacing w:line="240" w:lineRule="auto"/>
+      </w:pPr>
+      <w:r>
+        <w:t xml:space="preserve">удаления, </w:t>
+      </w:r>
+    </w:p>
+    <w:p>
+      <w:pPr>
+        <w:pStyle w:val="a3"/>
+        <w:numPr>
+          <w:ilvl w:val="0"/>
+          <w:numId w:val="7"/>
+        </w:numPr>
+        <w:spacing w:line="240" w:lineRule="auto"/>
+      </w:pPr>
+      <w:r>
+        <w:t xml:space="preserve">записи новых данных, </w:t>
+      </w:r>
+    </w:p>
+    <w:p>
+      <w:pPr>
+        <w:pStyle w:val="a3"/>
+        <w:numPr>
+          <w:ilvl w:val="0"/>
+          <w:numId w:val="7"/>
+        </w:numPr>
+        <w:spacing w:line="240" w:lineRule="auto"/>
+      </w:pPr>
+      <w:r>
+        <w:t>сортировки по определенному пользователем значению.</w:t>
+      </w:r>
+      <w:r>
+        <w:t xml:space="preserve"> </w:t>
+      </w:r>
+    </w:p>
+    <w:p>
+      <w:proofErr w:type="gramStart"/>
+      <w:r>
+        <w:t>Возможно</w:t>
+      </w:r>
+      <w:proofErr w:type="gramEnd"/>
+      <w:r>
+        <w:t xml:space="preserve"> наличие нескольких узлов списков с одинаковыми значениями полей. Обеспечить выдачу запросов по любым полям данных. </w:t>
+      </w:r>
+      <w:r>
+        <w:t>Реализовать систему меню.</w:t>
+      </w:r>
+    </w:p>
+    <w:p>
+      <w:pPr>
+        <w:rPr>
+          <w:rFonts w:cs="Times New Roman"/>
+        </w:rPr>
+      </w:pPr>
+      <w:r>
+        <w:rPr>
+          <w:b/>
+        </w:rPr>
+        <w:t>Схема организации данных</w:t>
+      </w:r>
+      <w:r>
+        <w:rPr>
+          <w:b/>
+        </w:rPr>
+        <w:t xml:space="preserve"> - </w:t>
+      </w:r>
+      <w:r>
+        <w:rPr>
+          <w:rFonts w:cs="Times New Roman"/>
+        </w:rPr>
+        <w:t>Линейные дв</w:t>
+      </w:r>
+      <w:bookmarkStart w:id="1" w:name="_GoBack"/>
+      <w:bookmarkEnd w:id="1"/>
+      <w:r>
+        <w:rPr>
+          <w:rFonts w:cs="Times New Roman"/>
+        </w:rPr>
+        <w:t>у</w:t>
+      </w:r>
+      <w:r>
+        <w:rPr>
+          <w:rFonts w:cs="Times New Roman"/>
+        </w:rPr>
+        <w:t>связные списки</w:t>
+      </w:r>
+    </w:p>
+    <w:p>
+      <w:pPr>
         <w:ind w:left="142"/>
         <w:jc w:val="center"/>
         <w:rPr>
@@ -746,7 +988,7 @@
     <w:sectPr>
       <w:footerReference w:type="default" r:id="rId10"/>
       <w:pgSz w:w="11906" w:h="16838"/>
-      <w:pgMar w:top="1134" w:right="566" w:bottom="1134" w:left="1134" w:header="708" w:footer="708" w:gutter="0"/>
+      <w:pgMar w:top="709" w:right="566" w:bottom="1134" w:left="1134" w:header="708" w:footer="708" w:gutter="0"/>
       <w:cols w:space="708"/>
       <w:titlePg/>
       <w:docGrid w:linePitch="360"/>
@@ -1727,11 +1969,10 @@
   <w:style w:type="paragraph" w:default="1" w:styleId="a">
     <w:name w:val="Normal"/>
     <w:qFormat/>
-    <w:rsid w:val="0007606D"/>
+    <w:rsid w:val="009364EE"/>
     <w:pPr>
-      <w:spacing w:line="240" w:lineRule="auto"/>
+      <w:spacing w:line="360" w:lineRule="auto"/>
       <w:ind w:firstLine="0"/>
-      <w:jc w:val="left"/>
     </w:pPr>
     <w:rPr>
       <w:rFonts w:ascii="Times New Roman" w:hAnsi="Times New Roman"/>
@@ -1747,20 +1988,46 @@
     <w:link w:val="10"/>
     <w:uiPriority w:val="9"/>
     <w:qFormat/>
-    <w:rsid w:val="0049595C"/>
+    <w:rsid w:val="009364EE"/>
     <w:pPr>
       <w:keepNext/>
       <w:keepLines/>
       <w:pageBreakBefore/>
       <w:spacing w:before="480"/>
+      <w:jc w:val="center"/>
       <w:outlineLvl w:val="0"/>
     </w:pPr>
     <w:rPr>
-      <w:rFonts w:asciiTheme="majorHAnsi" w:eastAsiaTheme="majorEastAsia" w:hAnsiTheme="majorHAnsi" w:cstheme="majorBidi"/>
+      <w:rFonts w:eastAsiaTheme="majorEastAsia" w:cstheme="majorBidi"/>
       <w:b/>
       <w:bCs/>
       <w:sz w:val="28"/>
       <w:szCs w:val="28"/>
+    </w:rPr>
+  </w:style>
+  <w:style w:type="paragraph" w:styleId="2">
+    <w:name w:val="heading 2"/>
+    <w:basedOn w:val="a"/>
+    <w:next w:val="a"/>
+    <w:link w:val="20"/>
+    <w:uiPriority w:val="9"/>
+    <w:unhideWhenUsed/>
+    <w:qFormat/>
+    <w:rsid w:val="009364EE"/>
+    <w:pPr>
+      <w:keepNext/>
+      <w:keepLines/>
+      <w:spacing w:before="200"/>
+      <w:jc w:val="center"/>
+      <w:outlineLvl w:val="1"/>
+    </w:pPr>
+    <w:rPr>
+      <w:rFonts w:eastAsiaTheme="majorEastAsia" w:cstheme="majorBidi"/>
+      <w:b/>
+      <w:bCs/>
+      <w:color w:val="000000" w:themeColor="text1"/>
+      <w:sz w:val="26"/>
+      <w:szCs w:val="26"/>
     </w:rPr>
   </w:style>
   <w:style w:type="character" w:default="1" w:styleId="a0">
@@ -1795,9 +2062,9 @@
     <w:basedOn w:val="a0"/>
     <w:link w:val="1"/>
     <w:uiPriority w:val="9"/>
-    <w:rsid w:val="0049595C"/>
+    <w:rsid w:val="009364EE"/>
     <w:rPr>
-      <w:rFonts w:asciiTheme="majorHAnsi" w:eastAsiaTheme="majorEastAsia" w:hAnsiTheme="majorHAnsi" w:cstheme="majorBidi"/>
+      <w:rFonts w:ascii="Times New Roman" w:eastAsiaTheme="majorEastAsia" w:hAnsi="Times New Roman" w:cstheme="majorBidi"/>
       <w:b/>
       <w:bCs/>
       <w:sz w:val="28"/>
@@ -1832,7 +2099,6 @@
     <w:pPr>
       <w:ind w:left="720" w:firstLine="720"/>
       <w:contextualSpacing/>
-      <w:jc w:val="both"/>
     </w:pPr>
     <w:rPr>
       <w:szCs w:val="22"/>
@@ -1989,6 +2255,136 @@
       <w:rFonts w:ascii="Times New Roman" w:eastAsia="MS Mincho" w:hAnsi="Times New Roman" w:cs="Tahoma"/>
       <w:kern w:val="3"/>
       <w:sz w:val="28"/>
+    </w:rPr>
+  </w:style>
+  <w:style w:type="character" w:customStyle="1" w:styleId="20">
+    <w:name w:val="Заголовок 2 Знак"/>
+    <w:basedOn w:val="a0"/>
+    <w:link w:val="2"/>
+    <w:uiPriority w:val="9"/>
+    <w:rsid w:val="009364EE"/>
+    <w:rPr>
+      <w:rFonts w:ascii="Times New Roman" w:eastAsiaTheme="majorEastAsia" w:hAnsi="Times New Roman" w:cstheme="majorBidi"/>
+      <w:b/>
+      <w:bCs/>
+      <w:color w:val="000000" w:themeColor="text1"/>
+      <w:sz w:val="26"/>
+      <w:szCs w:val="26"/>
+      <w:lang w:eastAsia="ru-RU"/>
+    </w:rPr>
+  </w:style>
+  <w:style w:type="paragraph" w:styleId="a9">
+    <w:name w:val="Title"/>
+    <w:basedOn w:val="a"/>
+    <w:next w:val="a"/>
+    <w:link w:val="aa"/>
+    <w:uiPriority w:val="10"/>
+    <w:qFormat/>
+    <w:rsid w:val="009364EE"/>
+    <w:pPr>
+      <w:pBdr>
+        <w:bottom w:val="single" w:sz="8" w:space="4" w:color="4F81BD" w:themeColor="accent1"/>
+      </w:pBdr>
+      <w:spacing w:after="300"/>
+      <w:contextualSpacing/>
+    </w:pPr>
+    <w:rPr>
+      <w:rFonts w:asciiTheme="majorHAnsi" w:eastAsiaTheme="majorEastAsia" w:hAnsiTheme="majorHAnsi" w:cstheme="majorBidi"/>
+      <w:color w:val="17365D" w:themeColor="text2" w:themeShade="BF"/>
+      <w:spacing w:val="5"/>
+      <w:kern w:val="28"/>
+      <w:sz w:val="52"/>
+      <w:szCs w:val="52"/>
+    </w:rPr>
+  </w:style>
+  <w:style w:type="character" w:customStyle="1" w:styleId="aa">
+    <w:name w:val="Название Знак"/>
+    <w:basedOn w:val="a0"/>
+    <w:link w:val="a9"/>
+    <w:uiPriority w:val="10"/>
+    <w:rsid w:val="009364EE"/>
+    <w:rPr>
+      <w:rFonts w:asciiTheme="majorHAnsi" w:eastAsiaTheme="majorEastAsia" w:hAnsiTheme="majorHAnsi" w:cstheme="majorBidi"/>
+      <w:color w:val="17365D" w:themeColor="text2" w:themeShade="BF"/>
+      <w:spacing w:val="5"/>
+      <w:kern w:val="28"/>
+      <w:sz w:val="52"/>
+      <w:szCs w:val="52"/>
+      <w:lang w:eastAsia="ru-RU"/>
+    </w:rPr>
+  </w:style>
+  <w:style w:type="paragraph" w:styleId="ab">
+    <w:name w:val="TOC Heading"/>
+    <w:basedOn w:val="1"/>
+    <w:next w:val="a"/>
+    <w:uiPriority w:val="39"/>
+    <w:semiHidden/>
+    <w:unhideWhenUsed/>
+    <w:qFormat/>
+    <w:rsid w:val="00A845C9"/>
+    <w:pPr>
+      <w:pageBreakBefore w:val="0"/>
+      <w:spacing w:line="276" w:lineRule="auto"/>
+      <w:jc w:val="left"/>
+      <w:outlineLvl w:val="9"/>
+    </w:pPr>
+    <w:rPr>
+      <w:rFonts w:asciiTheme="majorHAnsi" w:hAnsiTheme="majorHAnsi"/>
+      <w:color w:val="365F91" w:themeColor="accent1" w:themeShade="BF"/>
+    </w:rPr>
+  </w:style>
+  <w:style w:type="paragraph" w:styleId="ac">
+    <w:name w:val="Balloon Text"/>
+    <w:basedOn w:val="a"/>
+    <w:link w:val="ad"/>
+    <w:uiPriority w:val="99"/>
+    <w:semiHidden/>
+    <w:unhideWhenUsed/>
+    <w:rsid w:val="00A845C9"/>
+    <w:pPr>
+      <w:spacing w:line="240" w:lineRule="auto"/>
+    </w:pPr>
+    <w:rPr>
+      <w:rFonts w:ascii="Tahoma" w:hAnsi="Tahoma" w:cs="Tahoma"/>
+      <w:sz w:val="16"/>
+      <w:szCs w:val="16"/>
+    </w:rPr>
+  </w:style>
+  <w:style w:type="character" w:customStyle="1" w:styleId="ad">
+    <w:name w:val="Текст выноски Знак"/>
+    <w:basedOn w:val="a0"/>
+    <w:link w:val="ac"/>
+    <w:uiPriority w:val="99"/>
+    <w:semiHidden/>
+    <w:rsid w:val="00A845C9"/>
+    <w:rPr>
+      <w:rFonts w:ascii="Tahoma" w:hAnsi="Tahoma" w:cs="Tahoma"/>
+      <w:sz w:val="16"/>
+      <w:szCs w:val="16"/>
+      <w:lang w:eastAsia="ru-RU"/>
+    </w:rPr>
+  </w:style>
+  <w:style w:type="paragraph" w:styleId="11">
+    <w:name w:val="toc 1"/>
+    <w:basedOn w:val="a"/>
+    <w:next w:val="a"/>
+    <w:autoRedefine/>
+    <w:uiPriority w:val="39"/>
+    <w:unhideWhenUsed/>
+    <w:rsid w:val="00A845C9"/>
+    <w:pPr>
+      <w:spacing w:after="100"/>
+    </w:pPr>
+  </w:style>
+  <w:style w:type="character" w:styleId="ae">
+    <w:name w:val="Hyperlink"/>
+    <w:basedOn w:val="a0"/>
+    <w:uiPriority w:val="99"/>
+    <w:unhideWhenUsed/>
+    <w:rsid w:val="00A845C9"/>
+    <w:rPr>
+      <w:color w:val="0000FF" w:themeColor="hyperlink"/>
+      <w:u w:val="single"/>
     </w:rPr>
   </w:style>
 </w:styles>
@@ -2472,7 +2868,7 @@
 </file>
 
 <file path=customXml/itemProps1.xml><?xml version="1.0" encoding="utf-8"?>
-<ds:datastoreItem xmlns:ds="http://schemas.openxmlformats.org/officeDocument/2006/customXml" ds:itemID="{15390B43-C12F-4C2E-9A23-4D7648FE752D}">
+<ds:datastoreItem xmlns:ds="http://schemas.openxmlformats.org/officeDocument/2006/customXml" ds:itemID="{FB0C6BBF-4A22-48C6-91B2-DDF3D663A63E}">
   <ds:schemaRefs>
     <ds:schemaRef ds:uri="http://schemas.openxmlformats.org/officeDocument/2006/bibliography"/>
   </ds:schemaRefs>

</xml_diff>